<commit_message>
Scénarios alternatifs, exceptions Stocker
</commit_message>
<xml_diff>
--- a/Descriptions textuelles des cas d'utilisation/Stocker un objet.docx
+++ b/Descriptions textuelles des cas d'utilisation/Stocker un objet.docx
@@ -555,12 +555,6 @@
     <w:p>
       <w:pPr>
         <w:pStyle w:val="Paragraphedeliste"/>
-        <w:ind w:left="1440"/>
-      </w:pPr>
-    </w:p>
-    <w:p>
-      <w:pPr>
-        <w:pStyle w:val="Paragraphedeliste"/>
         <w:numPr>
           <w:ilvl w:val="0"/>
           <w:numId w:val="4"/>
@@ -602,36 +596,142 @@
       <w:r>
         <w:t xml:space="preserve">A1 : </w:t>
       </w:r>
+      <w:r>
+        <w:t>L’utilisateur souhaite modifier les informations de ramassage</w:t>
+      </w:r>
+    </w:p>
+    <w:p>
+      <w:pPr>
+        <w:pStyle w:val="Paragraphedeliste"/>
+        <w:ind w:left="1440"/>
+        <w:rPr>
+          <w:i/>
+        </w:rPr>
+      </w:pPr>
+      <w:r>
+        <w:rPr>
+          <w:i/>
+        </w:rPr>
+        <w:t xml:space="preserve">Commence à l’étape </w:t>
+      </w:r>
+      <w:r>
+        <w:rPr>
+          <w:i/>
+        </w:rPr>
+        <w:t>N7</w:t>
+      </w:r>
+      <w:r>
+        <w:rPr>
+          <w:i/>
+        </w:rPr>
+        <w:t xml:space="preserve"> du scénario nominal</w:t>
+      </w:r>
+    </w:p>
+    <w:p>
+      <w:pPr>
+        <w:pStyle w:val="Paragraphedeliste"/>
+        <w:numPr>
+          <w:ilvl w:val="2"/>
+          <w:numId w:val="4"/>
+        </w:numPr>
+      </w:pPr>
+      <w:r>
+        <w:t>A</w:t>
+      </w:r>
+      <w:r>
+        <w:t>1.</w:t>
+      </w:r>
+      <w:r>
+        <w:t>1</w:t>
+      </w:r>
+      <w:r>
+        <w:t> :</w:t>
+      </w:r>
+      <w:r>
+        <w:t xml:space="preserve"> L’utilisate</w:t>
+      </w:r>
+      <w:r>
+        <w:t>ur informe le système qu’il souhaite modifier sa demande</w:t>
+      </w:r>
+    </w:p>
+    <w:p>
+      <w:pPr>
+        <w:pStyle w:val="Paragraphedeliste"/>
+        <w:numPr>
+          <w:ilvl w:val="2"/>
+          <w:numId w:val="4"/>
+        </w:numPr>
+      </w:pPr>
+      <w:r>
+        <w:t>A1.</w:t>
+      </w:r>
+      <w:r>
+        <w:t>2</w:t>
+      </w:r>
+      <w:r>
+        <w:t xml:space="preserve"> : </w:t>
+      </w:r>
+      <w:r>
+        <w:t>Le système demande à l’utilisateur de remplir ses informations de ramassage et de les confirmer</w:t>
+      </w:r>
+    </w:p>
+    <w:p>
+      <w:pPr>
+        <w:pStyle w:val="Paragraphedeliste"/>
+        <w:ind w:left="1440"/>
+        <w:rPr>
+          <w:i/>
+        </w:rPr>
+      </w:pPr>
+      <w:r>
+        <w:rPr>
+          <w:i/>
+        </w:rPr>
+        <w:lastRenderedPageBreak/>
+        <w:t>Le scén</w:t>
+      </w:r>
+      <w:r>
+        <w:rPr>
+          <w:i/>
+        </w:rPr>
+        <w:t xml:space="preserve">ario nominal reprend à l’étape </w:t>
+      </w:r>
+      <w:r>
+        <w:rPr>
+          <w:i/>
+        </w:rPr>
+        <w:t>N3</w:t>
+      </w:r>
       <w:bookmarkStart w:id="0" w:name="_GoBack"/>
       <w:bookmarkEnd w:id="0"/>
     </w:p>
     <w:p>
       <w:pPr>
         <w:pStyle w:val="Paragraphedeliste"/>
-        <w:ind w:left="1440"/>
-        <w:rPr>
-          <w:i/>
-        </w:rPr>
-      </w:pPr>
-      <w:r>
-        <w:rPr>
-          <w:i/>
-        </w:rPr>
-        <w:t xml:space="preserve">Commence à l’étape </w:t>
-      </w:r>
-      <w:proofErr w:type="spellStart"/>
-      <w:r>
-        <w:rPr>
-          <w:i/>
-        </w:rPr>
-        <w:t>Nx</w:t>
-      </w:r>
-      <w:proofErr w:type="spellEnd"/>
-      <w:r>
-        <w:rPr>
-          <w:i/>
-        </w:rPr>
-        <w:t xml:space="preserve"> du scénario nominal</w:t>
+      </w:pPr>
+    </w:p>
+    <w:p>
+      <w:pPr>
+        <w:pStyle w:val="Paragraphedeliste"/>
+        <w:numPr>
+          <w:ilvl w:val="0"/>
+          <w:numId w:val="4"/>
+        </w:numPr>
+        <w:rPr>
+          <w:b/>
+        </w:rPr>
+      </w:pPr>
+      <w:r>
+        <w:rPr>
+          <w:b/>
+        </w:rPr>
+        <w:t>Scénarios d’exception</w:t>
+      </w:r>
+      <w:r>
+        <w:rPr>
+          <w:b/>
+        </w:rPr>
+        <w:t> :</w:t>
       </w:r>
     </w:p>
     <w:p>
@@ -641,18 +741,84 @@
           <w:ilvl w:val="1"/>
           <w:numId w:val="4"/>
         </w:numPr>
-      </w:pPr>
-      <w:r>
-        <w:t>A</w:t>
-      </w:r>
-      <w:r>
-        <w:t>1.</w:t>
-      </w:r>
-      <w:r>
-        <w:t>x</w:t>
-      </w:r>
-      <w:r>
-        <w:t xml:space="preserve"> : </w:t>
+        <w:rPr>
+          <w:b/>
+        </w:rPr>
+      </w:pPr>
+      <w:r>
+        <w:t xml:space="preserve">E1 : </w:t>
+      </w:r>
+      <w:r>
+        <w:t>La demande de l’utilisateur n’est pas valide (objet non pris en charge par le service)</w:t>
+      </w:r>
+    </w:p>
+    <w:p>
+      <w:pPr>
+        <w:pStyle w:val="Paragraphedeliste"/>
+        <w:ind w:left="1440"/>
+        <w:rPr>
+          <w:i/>
+        </w:rPr>
+      </w:pPr>
+      <w:r>
+        <w:rPr>
+          <w:i/>
+        </w:rPr>
+        <w:t xml:space="preserve">Commence à l’étape </w:t>
+      </w:r>
+      <w:r>
+        <w:rPr>
+          <w:i/>
+        </w:rPr>
+        <w:t>N5</w:t>
+      </w:r>
+      <w:r>
+        <w:rPr>
+          <w:i/>
+        </w:rPr>
+        <w:t xml:space="preserve"> du scénario nominal</w:t>
+      </w:r>
+    </w:p>
+    <w:p>
+      <w:pPr>
+        <w:pStyle w:val="Paragraphedeliste"/>
+        <w:numPr>
+          <w:ilvl w:val="2"/>
+          <w:numId w:val="4"/>
+        </w:numPr>
+      </w:pPr>
+      <w:r>
+        <w:t>E1.</w:t>
+      </w:r>
+      <w:r>
+        <w:t xml:space="preserve">1 </w:t>
+      </w:r>
+      <w:r>
+        <w:t>:</w:t>
+      </w:r>
+      <w:r>
+        <w:t xml:space="preserve"> Le système refuse la demande de l’utilisateur</w:t>
+      </w:r>
+      <w:r>
+        <w:t xml:space="preserve"> </w:t>
+      </w:r>
+    </w:p>
+    <w:p>
+      <w:pPr>
+        <w:pStyle w:val="Paragraphedeliste"/>
+        <w:numPr>
+          <w:ilvl w:val="2"/>
+          <w:numId w:val="4"/>
+        </w:numPr>
+      </w:pPr>
+      <w:r>
+        <w:t xml:space="preserve">E1.2 </w:t>
+      </w:r>
+      <w:r>
+        <w:t xml:space="preserve">: </w:t>
+      </w:r>
+      <w:r>
+        <w:t>Le système envoie un mail de refus à l’utilisateur pour l’informer</w:t>
       </w:r>
     </w:p>
     <w:p>
@@ -664,13 +830,7 @@
         </w:numPr>
       </w:pPr>
       <w:r>
-        <w:t>A1.</w:t>
-      </w:r>
-      <w:r>
-        <w:t>y</w:t>
-      </w:r>
-      <w:r>
-        <w:t xml:space="preserve"> : </w:t>
+        <w:t>E2 : Le propriétaire n’est pas présent lors de l’arrivée du coursier</w:t>
       </w:r>
     </w:p>
     <w:p>
@@ -685,128 +845,37 @@
         <w:rPr>
           <w:i/>
         </w:rPr>
-        <w:lastRenderedPageBreak/>
-        <w:t>Le scén</w:t>
-      </w:r>
-      <w:r>
-        <w:rPr>
-          <w:i/>
-        </w:rPr>
-        <w:t xml:space="preserve">ario nominal reprend à l’étape </w:t>
-      </w:r>
-      <w:proofErr w:type="spellStart"/>
-      <w:r>
-        <w:rPr>
-          <w:i/>
-        </w:rPr>
-        <w:t>Nz</w:t>
-      </w:r>
-      <w:proofErr w:type="spellEnd"/>
-    </w:p>
-    <w:p>
-      <w:pPr>
-        <w:pStyle w:val="Paragraphedeliste"/>
-      </w:pPr>
+        <w:t>Commence à l’étape N9 du scénario nominal</w:t>
+      </w:r>
     </w:p>
     <w:p>
       <w:pPr>
         <w:pStyle w:val="Paragraphedeliste"/>
         <w:numPr>
           <w:ilvl w:val="0"/>
-          <w:numId w:val="4"/>
-        </w:numPr>
-        <w:rPr>
-          <w:b/>
-        </w:rPr>
-      </w:pPr>
-      <w:r>
-        <w:rPr>
-          <w:b/>
-        </w:rPr>
-        <w:t>Scénarios d’exception</w:t>
-      </w:r>
-      <w:r>
-        <w:rPr>
-          <w:b/>
-        </w:rPr>
-        <w:t> :</w:t>
-      </w:r>
-    </w:p>
-    <w:p>
-      <w:pPr>
-        <w:pStyle w:val="Paragraphedeliste"/>
-        <w:numPr>
-          <w:ilvl w:val="1"/>
-          <w:numId w:val="4"/>
-        </w:numPr>
-        <w:rPr>
-          <w:b/>
-        </w:rPr>
-      </w:pPr>
-      <w:r>
-        <w:t xml:space="preserve">E1 : </w:t>
-      </w:r>
-    </w:p>
-    <w:p>
-      <w:pPr>
-        <w:pStyle w:val="Paragraphedeliste"/>
-        <w:ind w:left="1440"/>
-        <w:rPr>
-          <w:i/>
-        </w:rPr>
-      </w:pPr>
-      <w:r>
-        <w:rPr>
-          <w:i/>
-        </w:rPr>
-        <w:t xml:space="preserve">Commence à l’étape </w:t>
-      </w:r>
-      <w:proofErr w:type="spellStart"/>
-      <w:r>
-        <w:rPr>
-          <w:i/>
-        </w:rPr>
-        <w:t>Nx</w:t>
-      </w:r>
-      <w:proofErr w:type="spellEnd"/>
-      <w:r>
-        <w:rPr>
-          <w:i/>
-        </w:rPr>
-        <w:t xml:space="preserve"> du scénario nominal</w:t>
-      </w:r>
-    </w:p>
-    <w:p>
-      <w:pPr>
-        <w:pStyle w:val="Paragraphedeliste"/>
-        <w:numPr>
-          <w:ilvl w:val="1"/>
-          <w:numId w:val="4"/>
-        </w:numPr>
-      </w:pPr>
-      <w:r>
-        <w:t>E1.</w:t>
-      </w:r>
-      <w:r>
-        <w:t>x</w:t>
-      </w:r>
-      <w:r>
-        <w:t xml:space="preserve"> : </w:t>
-      </w:r>
-    </w:p>
-    <w:p>
-      <w:pPr>
-        <w:pStyle w:val="Paragraphedeliste"/>
-        <w:numPr>
-          <w:ilvl w:val="1"/>
-          <w:numId w:val="4"/>
-        </w:numPr>
-      </w:pPr>
-      <w:r>
-        <w:t>E1.y</w:t>
-      </w:r>
-      <w:r>
-        <w:t xml:space="preserve"> : </w:t>
+          <w:numId w:val="9"/>
+        </w:numPr>
+      </w:pPr>
+      <w:r>
+        <w:t>E2.1 : Le système annule le ramassage</w:t>
+      </w:r>
+    </w:p>
+    <w:p>
+      <w:pPr>
+        <w:pStyle w:val="Paragraphedeliste"/>
+        <w:numPr>
+          <w:ilvl w:val="0"/>
+          <w:numId w:val="9"/>
+        </w:numPr>
+      </w:pPr>
+      <w:r>
+        <w:t>E2.2 :</w:t>
+      </w:r>
+      <w:r>
+        <w:t xml:space="preserve"> Le système envoie un mail à l’utilisateur pour l’informer de </w:t>
+      </w:r>
+      <w:r>
+        <w:t>l’annulation du ramassage</w:t>
       </w:r>
     </w:p>
     <w:sectPr>
@@ -1137,6 +1206,119 @@
     </w:lvl>
   </w:abstractNum>
   <w:abstractNum w:abstractNumId="3">
+    <w:nsid w:val="3EC96C02"/>
+    <w:multiLevelType w:val="hybridMultilevel"/>
+    <w:tmpl w:val="C4740A38"/>
+    <w:lvl w:ilvl="0" w:tplc="040C0005">
+      <w:start w:val="1"/>
+      <w:numFmt w:val="bullet"/>
+      <w:lvlText w:val=""/>
+      <w:lvlJc w:val="left"/>
+      <w:pPr>
+        <w:ind w:left="2850" w:hanging="360"/>
+      </w:pPr>
+      <w:rPr>
+        <w:rFonts w:ascii="Wingdings" w:hAnsi="Wingdings" w:hint="default"/>
+      </w:rPr>
+    </w:lvl>
+    <w:lvl w:ilvl="1" w:tplc="040C0003" w:tentative="1">
+      <w:start w:val="1"/>
+      <w:numFmt w:val="bullet"/>
+      <w:lvlText w:val="o"/>
+      <w:lvlJc w:val="left"/>
+      <w:pPr>
+        <w:ind w:left="3570" w:hanging="360"/>
+      </w:pPr>
+      <w:rPr>
+        <w:rFonts w:ascii="Courier New" w:hAnsi="Courier New" w:cs="Courier New" w:hint="default"/>
+      </w:rPr>
+    </w:lvl>
+    <w:lvl w:ilvl="2" w:tplc="040C0005" w:tentative="1">
+      <w:start w:val="1"/>
+      <w:numFmt w:val="bullet"/>
+      <w:lvlText w:val=""/>
+      <w:lvlJc w:val="left"/>
+      <w:pPr>
+        <w:ind w:left="4290" w:hanging="360"/>
+      </w:pPr>
+      <w:rPr>
+        <w:rFonts w:ascii="Wingdings" w:hAnsi="Wingdings" w:hint="default"/>
+      </w:rPr>
+    </w:lvl>
+    <w:lvl w:ilvl="3" w:tplc="040C0001" w:tentative="1">
+      <w:start w:val="1"/>
+      <w:numFmt w:val="bullet"/>
+      <w:lvlText w:val=""/>
+      <w:lvlJc w:val="left"/>
+      <w:pPr>
+        <w:ind w:left="5010" w:hanging="360"/>
+      </w:pPr>
+      <w:rPr>
+        <w:rFonts w:ascii="Symbol" w:hAnsi="Symbol" w:hint="default"/>
+      </w:rPr>
+    </w:lvl>
+    <w:lvl w:ilvl="4" w:tplc="040C0003" w:tentative="1">
+      <w:start w:val="1"/>
+      <w:numFmt w:val="bullet"/>
+      <w:lvlText w:val="o"/>
+      <w:lvlJc w:val="left"/>
+      <w:pPr>
+        <w:ind w:left="5730" w:hanging="360"/>
+      </w:pPr>
+      <w:rPr>
+        <w:rFonts w:ascii="Courier New" w:hAnsi="Courier New" w:cs="Courier New" w:hint="default"/>
+      </w:rPr>
+    </w:lvl>
+    <w:lvl w:ilvl="5" w:tplc="040C0005" w:tentative="1">
+      <w:start w:val="1"/>
+      <w:numFmt w:val="bullet"/>
+      <w:lvlText w:val=""/>
+      <w:lvlJc w:val="left"/>
+      <w:pPr>
+        <w:ind w:left="6450" w:hanging="360"/>
+      </w:pPr>
+      <w:rPr>
+        <w:rFonts w:ascii="Wingdings" w:hAnsi="Wingdings" w:hint="default"/>
+      </w:rPr>
+    </w:lvl>
+    <w:lvl w:ilvl="6" w:tplc="040C0001" w:tentative="1">
+      <w:start w:val="1"/>
+      <w:numFmt w:val="bullet"/>
+      <w:lvlText w:val=""/>
+      <w:lvlJc w:val="left"/>
+      <w:pPr>
+        <w:ind w:left="7170" w:hanging="360"/>
+      </w:pPr>
+      <w:rPr>
+        <w:rFonts w:ascii="Symbol" w:hAnsi="Symbol" w:hint="default"/>
+      </w:rPr>
+    </w:lvl>
+    <w:lvl w:ilvl="7" w:tplc="040C0003" w:tentative="1">
+      <w:start w:val="1"/>
+      <w:numFmt w:val="bullet"/>
+      <w:lvlText w:val="o"/>
+      <w:lvlJc w:val="left"/>
+      <w:pPr>
+        <w:ind w:left="7890" w:hanging="360"/>
+      </w:pPr>
+      <w:rPr>
+        <w:rFonts w:ascii="Courier New" w:hAnsi="Courier New" w:cs="Courier New" w:hint="default"/>
+      </w:rPr>
+    </w:lvl>
+    <w:lvl w:ilvl="8" w:tplc="040C0005" w:tentative="1">
+      <w:start w:val="1"/>
+      <w:numFmt w:val="bullet"/>
+      <w:lvlText w:val=""/>
+      <w:lvlJc w:val="left"/>
+      <w:pPr>
+        <w:ind w:left="8610" w:hanging="360"/>
+      </w:pPr>
+      <w:rPr>
+        <w:rFonts w:ascii="Wingdings" w:hAnsi="Wingdings" w:hint="default"/>
+      </w:rPr>
+    </w:lvl>
+  </w:abstractNum>
+  <w:abstractNum w:abstractNumId="4">
     <w:nsid w:val="49C00DFA"/>
     <w:multiLevelType w:val="hybridMultilevel"/>
     <w:tmpl w:val="076AB58C"/>
@@ -1226,10 +1408,10 @@
       </w:pPr>
     </w:lvl>
   </w:abstractNum>
-  <w:abstractNum w:abstractNumId="4">
+  <w:abstractNum w:abstractNumId="5">
     <w:nsid w:val="5014436B"/>
     <w:multiLevelType w:val="hybridMultilevel"/>
-    <w:tmpl w:val="F29AB13E"/>
+    <w:tmpl w:val="55FE46C0"/>
     <w:lvl w:ilvl="0" w:tplc="B34CF3BC">
       <w:numFmt w:val="bullet"/>
       <w:lvlText w:val="-"/>
@@ -1253,7 +1435,7 @@
         <w:rFonts w:ascii="Courier New" w:hAnsi="Courier New" w:cs="Courier New" w:hint="default"/>
       </w:rPr>
     </w:lvl>
-    <w:lvl w:ilvl="2" w:tplc="040C0005" w:tentative="1">
+    <w:lvl w:ilvl="2" w:tplc="040C0005">
       <w:start w:val="1"/>
       <w:numFmt w:val="bullet"/>
       <w:lvlText w:val=""/>
@@ -1338,7 +1520,7 @@
       </w:rPr>
     </w:lvl>
   </w:abstractNum>
-  <w:abstractNum w:abstractNumId="5">
+  <w:abstractNum w:abstractNumId="6">
     <w:nsid w:val="661048C9"/>
     <w:multiLevelType w:val="hybridMultilevel"/>
     <w:tmpl w:val="FC109E88"/>
@@ -1450,7 +1632,7 @@
       </w:rPr>
     </w:lvl>
   </w:abstractNum>
-  <w:abstractNum w:abstractNumId="6">
+  <w:abstractNum w:abstractNumId="7">
     <w:nsid w:val="6F7532DD"/>
     <w:multiLevelType w:val="hybridMultilevel"/>
     <w:tmpl w:val="F246E984"/>
@@ -1556,6 +1738,119 @@
       <w:lvlJc w:val="left"/>
       <w:pPr>
         <w:ind w:left="6480" w:hanging="360"/>
+      </w:pPr>
+      <w:rPr>
+        <w:rFonts w:ascii="Wingdings" w:hAnsi="Wingdings" w:hint="default"/>
+      </w:rPr>
+    </w:lvl>
+  </w:abstractNum>
+  <w:abstractNum w:abstractNumId="8">
+    <w:nsid w:val="7FF812F2"/>
+    <w:multiLevelType w:val="hybridMultilevel"/>
+    <w:tmpl w:val="1DBC029A"/>
+    <w:lvl w:ilvl="0" w:tplc="040C0005">
+      <w:start w:val="1"/>
+      <w:numFmt w:val="bullet"/>
+      <w:lvlText w:val=""/>
+      <w:lvlJc w:val="left"/>
+      <w:pPr>
+        <w:ind w:left="2160" w:hanging="360"/>
+      </w:pPr>
+      <w:rPr>
+        <w:rFonts w:ascii="Wingdings" w:hAnsi="Wingdings" w:hint="default"/>
+      </w:rPr>
+    </w:lvl>
+    <w:lvl w:ilvl="1" w:tplc="040C0003" w:tentative="1">
+      <w:start w:val="1"/>
+      <w:numFmt w:val="bullet"/>
+      <w:lvlText w:val="o"/>
+      <w:lvlJc w:val="left"/>
+      <w:pPr>
+        <w:ind w:left="2880" w:hanging="360"/>
+      </w:pPr>
+      <w:rPr>
+        <w:rFonts w:ascii="Courier New" w:hAnsi="Courier New" w:cs="Courier New" w:hint="default"/>
+      </w:rPr>
+    </w:lvl>
+    <w:lvl w:ilvl="2" w:tplc="040C0005" w:tentative="1">
+      <w:start w:val="1"/>
+      <w:numFmt w:val="bullet"/>
+      <w:lvlText w:val=""/>
+      <w:lvlJc w:val="left"/>
+      <w:pPr>
+        <w:ind w:left="3600" w:hanging="360"/>
+      </w:pPr>
+      <w:rPr>
+        <w:rFonts w:ascii="Wingdings" w:hAnsi="Wingdings" w:hint="default"/>
+      </w:rPr>
+    </w:lvl>
+    <w:lvl w:ilvl="3" w:tplc="040C0001" w:tentative="1">
+      <w:start w:val="1"/>
+      <w:numFmt w:val="bullet"/>
+      <w:lvlText w:val=""/>
+      <w:lvlJc w:val="left"/>
+      <w:pPr>
+        <w:ind w:left="4320" w:hanging="360"/>
+      </w:pPr>
+      <w:rPr>
+        <w:rFonts w:ascii="Symbol" w:hAnsi="Symbol" w:hint="default"/>
+      </w:rPr>
+    </w:lvl>
+    <w:lvl w:ilvl="4" w:tplc="040C0003" w:tentative="1">
+      <w:start w:val="1"/>
+      <w:numFmt w:val="bullet"/>
+      <w:lvlText w:val="o"/>
+      <w:lvlJc w:val="left"/>
+      <w:pPr>
+        <w:ind w:left="5040" w:hanging="360"/>
+      </w:pPr>
+      <w:rPr>
+        <w:rFonts w:ascii="Courier New" w:hAnsi="Courier New" w:cs="Courier New" w:hint="default"/>
+      </w:rPr>
+    </w:lvl>
+    <w:lvl w:ilvl="5" w:tplc="040C0005" w:tentative="1">
+      <w:start w:val="1"/>
+      <w:numFmt w:val="bullet"/>
+      <w:lvlText w:val=""/>
+      <w:lvlJc w:val="left"/>
+      <w:pPr>
+        <w:ind w:left="5760" w:hanging="360"/>
+      </w:pPr>
+      <w:rPr>
+        <w:rFonts w:ascii="Wingdings" w:hAnsi="Wingdings" w:hint="default"/>
+      </w:rPr>
+    </w:lvl>
+    <w:lvl w:ilvl="6" w:tplc="040C0001" w:tentative="1">
+      <w:start w:val="1"/>
+      <w:numFmt w:val="bullet"/>
+      <w:lvlText w:val=""/>
+      <w:lvlJc w:val="left"/>
+      <w:pPr>
+        <w:ind w:left="6480" w:hanging="360"/>
+      </w:pPr>
+      <w:rPr>
+        <w:rFonts w:ascii="Symbol" w:hAnsi="Symbol" w:hint="default"/>
+      </w:rPr>
+    </w:lvl>
+    <w:lvl w:ilvl="7" w:tplc="040C0003" w:tentative="1">
+      <w:start w:val="1"/>
+      <w:numFmt w:val="bullet"/>
+      <w:lvlText w:val="o"/>
+      <w:lvlJc w:val="left"/>
+      <w:pPr>
+        <w:ind w:left="7200" w:hanging="360"/>
+      </w:pPr>
+      <w:rPr>
+        <w:rFonts w:ascii="Courier New" w:hAnsi="Courier New" w:cs="Courier New" w:hint="default"/>
+      </w:rPr>
+    </w:lvl>
+    <w:lvl w:ilvl="8" w:tplc="040C0005" w:tentative="1">
+      <w:start w:val="1"/>
+      <w:numFmt w:val="bullet"/>
+      <w:lvlText w:val=""/>
+      <w:lvlJc w:val="left"/>
+      <w:pPr>
+        <w:ind w:left="7920" w:hanging="360"/>
       </w:pPr>
       <w:rPr>
         <w:rFonts w:ascii="Wingdings" w:hAnsi="Wingdings" w:hint="default"/>
@@ -1566,13 +1861,13 @@
     <w:abstractNumId w:val="2"/>
   </w:num>
   <w:num w:numId="2">
+    <w:abstractNumId w:val="7"/>
+  </w:num>
+  <w:num w:numId="3">
     <w:abstractNumId w:val="6"/>
   </w:num>
-  <w:num w:numId="3">
+  <w:num w:numId="4">
     <w:abstractNumId w:val="5"/>
-  </w:num>
-  <w:num w:numId="4">
-    <w:abstractNumId w:val="4"/>
   </w:num>
   <w:num w:numId="5">
     <w:abstractNumId w:val="1"/>
@@ -1581,7 +1876,13 @@
     <w:abstractNumId w:val="0"/>
   </w:num>
   <w:num w:numId="7">
+    <w:abstractNumId w:val="4"/>
+  </w:num>
+  <w:num w:numId="8">
     <w:abstractNumId w:val="3"/>
+  </w:num>
+  <w:num w:numId="9">
+    <w:abstractNumId w:val="8"/>
   </w:num>
 </w:numbering>
 </file>

</xml_diff>